<commit_message>
New manuscript draft with almost all posterior probabilites
</commit_message>
<xml_diff>
--- a/reports/01_tropical_cyclones_educational_attainment_paper/words/01_PNAS/10_entire/01_first_submission/tropical_cyclones_educational_attainment 2023 10 23.docx
+++ b/reports/01_tropical_cyclones_educational_attainment_paper/words/01_PNAS/10_entire/01_first_submission/tropical_cyclones_educational_attainment 2023 10 23.docx
@@ -8175,16 +8175,7 @@
           <w:sz w:val="20"/>
           <w:szCs w:val="20"/>
         </w:rPr>
-        <w:t xml:space="preserve"> </w:t>
-      </w:r>
-      <w:r>
-        <w:rPr>
-          <w:rFonts w:ascii="Arial" w:hAnsi="Arial" w:cs="Arial"/>
-          <w:color w:val="000000"/>
-          <w:sz w:val="20"/>
-          <w:szCs w:val="20"/>
-        </w:rPr>
-        <w:t>(Figure 2, Supplemental Table).</w:t>
+        <w:t xml:space="preserve"> (Figure 2, Supplemental Table).</w:t>
       </w:r>
       <w:r>
         <w:rPr>
@@ -15331,7 +15322,6 @@
           <w:sz w:val="20"/>
         </w:rPr>
       </w:pPr>
-      <w:proofErr w:type="gramStart"/>
       <w:r>
         <w:rPr>
           <w:rFonts w:ascii="Arial" w:hAnsi="Arial" w:cs="Arial"/>
@@ -15340,7 +15330,6 @@
         </w:rPr>
         <w:t>2. ,</w:t>
       </w:r>
-      <w:proofErr w:type="gramEnd"/>
       <w:r>
         <w:rPr>
           <w:rFonts w:ascii="Arial" w:hAnsi="Arial" w:cs="Arial"/>
@@ -15438,25 +15427,7 @@
           <w:sz w:val="20"/>
         </w:rPr>
         <w:tab/>
-        <w:t xml:space="preserve">S. Wang, R. </w:t>
-      </w:r>
-      <w:proofErr w:type="spellStart"/>
-      <w:r>
-        <w:rPr>
-          <w:rFonts w:ascii="Arial" w:hAnsi="Arial" w:cs="Arial"/>
-          <w:color w:val="000000"/>
-          <w:sz w:val="20"/>
-        </w:rPr>
-        <w:t>Toumi</w:t>
-      </w:r>
-      <w:proofErr w:type="spellEnd"/>
-      <w:r>
-        <w:rPr>
-          <w:rFonts w:ascii="Arial" w:hAnsi="Arial" w:cs="Arial"/>
-          <w:color w:val="000000"/>
-          <w:sz w:val="20"/>
-        </w:rPr>
-        <w:t xml:space="preserve">, Recent migration of tropical cyclones toward coasts. </w:t>
+        <w:t xml:space="preserve">S. Wang, R. Toumi, Recent migration of tropical cyclones toward coasts. </w:t>
       </w:r>
       <w:r>
         <w:rPr>
@@ -15519,25 +15490,7 @@
           <w:sz w:val="20"/>
         </w:rPr>
         <w:tab/>
-        <w:t xml:space="preserve">D. </w:t>
-      </w:r>
-      <w:proofErr w:type="spellStart"/>
-      <w:r>
-        <w:rPr>
-          <w:rFonts w:ascii="Arial" w:hAnsi="Arial" w:cs="Arial"/>
-          <w:color w:val="000000"/>
-          <w:sz w:val="20"/>
-        </w:rPr>
-        <w:t>Chavas</w:t>
-      </w:r>
-      <w:proofErr w:type="spellEnd"/>
-      <w:r>
-        <w:rPr>
-          <w:rFonts w:ascii="Arial" w:hAnsi="Arial" w:cs="Arial"/>
-          <w:color w:val="000000"/>
-          <w:sz w:val="20"/>
-        </w:rPr>
-        <w:t xml:space="preserve">, J. Chen, Tropical cyclones could last longer after landfall in a warming world. </w:t>
+        <w:t xml:space="preserve">D. Chavas, J. Chen, Tropical cyclones could last longer after landfall in a warming world. </w:t>
       </w:r>
       <w:r>
         <w:rPr>
@@ -15600,25 +15553,7 @@
           <w:sz w:val="20"/>
         </w:rPr>
         <w:tab/>
-        <w:t xml:space="preserve">J. </w:t>
-      </w:r>
-      <w:proofErr w:type="spellStart"/>
-      <w:r>
-        <w:rPr>
-          <w:rFonts w:ascii="Arial" w:hAnsi="Arial" w:cs="Arial"/>
-          <w:color w:val="000000"/>
-          <w:sz w:val="20"/>
-        </w:rPr>
-        <w:t>Weinkle</w:t>
-      </w:r>
-      <w:proofErr w:type="spellEnd"/>
-      <w:r>
-        <w:rPr>
-          <w:rFonts w:ascii="Arial" w:hAnsi="Arial" w:cs="Arial"/>
-          <w:color w:val="000000"/>
-          <w:sz w:val="20"/>
-        </w:rPr>
-        <w:t xml:space="preserve">, </w:t>
+        <w:t xml:space="preserve">J. Weinkle, </w:t>
       </w:r>
       <w:r>
         <w:rPr>
@@ -15717,25 +15652,7 @@
           <w:color w:val="000000"/>
           <w:sz w:val="20"/>
         </w:rPr>
-        <w:t xml:space="preserve">, Association of Tropical Cyclones </w:t>
-      </w:r>
-      <w:proofErr w:type="gramStart"/>
-      <w:r>
-        <w:rPr>
-          <w:rFonts w:ascii="Arial" w:hAnsi="Arial" w:cs="Arial"/>
-          <w:color w:val="000000"/>
-          <w:sz w:val="20"/>
-        </w:rPr>
-        <w:t>With</w:t>
-      </w:r>
-      <w:proofErr w:type="gramEnd"/>
-      <w:r>
-        <w:rPr>
-          <w:rFonts w:ascii="Arial" w:hAnsi="Arial" w:cs="Arial"/>
-          <w:color w:val="000000"/>
-          <w:sz w:val="20"/>
-        </w:rPr>
-        <w:t xml:space="preserve"> County-Level Mortality in the US. </w:t>
+        <w:t xml:space="preserve">, Association of Tropical Cyclones With County-Level Mortality in the US. </w:t>
       </w:r>
       <w:r>
         <w:rPr>
@@ -15907,20 +15824,8 @@
           <w:color w:val="000000"/>
           <w:sz w:val="20"/>
         </w:rPr>
-        <w:t xml:space="preserve">Nat </w:t>
-      </w:r>
-      <w:proofErr w:type="spellStart"/>
-      <w:r>
-        <w:rPr>
-          <w:rFonts w:ascii="Arial" w:hAnsi="Arial" w:cs="Arial"/>
-          <w:i/>
-          <w:iCs/>
-          <w:color w:val="000000"/>
-          <w:sz w:val="20"/>
-        </w:rPr>
-        <w:t>Commun</w:t>
-      </w:r>
-      <w:proofErr w:type="spellEnd"/>
+        <w:t>Nat Commun</w:t>
+      </w:r>
       <w:r>
         <w:rPr>
           <w:rFonts w:ascii="Arial" w:hAnsi="Arial" w:cs="Arial"/>
@@ -16080,25 +15985,7 @@
           <w:sz w:val="20"/>
         </w:rPr>
         <w:tab/>
-        <w:t xml:space="preserve">W. </w:t>
-      </w:r>
-      <w:proofErr w:type="spellStart"/>
-      <w:r>
-        <w:rPr>
-          <w:rFonts w:ascii="Arial" w:hAnsi="Arial" w:cs="Arial"/>
-          <w:color w:val="000000"/>
-          <w:sz w:val="20"/>
-        </w:rPr>
-        <w:t>Thiery</w:t>
-      </w:r>
-      <w:proofErr w:type="spellEnd"/>
-      <w:r>
-        <w:rPr>
-          <w:rFonts w:ascii="Arial" w:hAnsi="Arial" w:cs="Arial"/>
-          <w:color w:val="000000"/>
-          <w:sz w:val="20"/>
-        </w:rPr>
-        <w:t xml:space="preserve">, </w:t>
+        <w:t xml:space="preserve">W. Thiery, </w:t>
       </w:r>
       <w:r>
         <w:rPr>
@@ -16305,25 +16192,7 @@
           <w:sz w:val="20"/>
         </w:rPr>
         <w:tab/>
-        <w:t xml:space="preserve">R. Klein, These Are </w:t>
-      </w:r>
-      <w:proofErr w:type="gramStart"/>
-      <w:r>
-        <w:rPr>
-          <w:rFonts w:ascii="Arial" w:hAnsi="Arial" w:cs="Arial"/>
-          <w:color w:val="000000"/>
-          <w:sz w:val="20"/>
-        </w:rPr>
-        <w:t>The</w:t>
-      </w:r>
-      <w:proofErr w:type="gramEnd"/>
-      <w:r>
-        <w:rPr>
-          <w:rFonts w:ascii="Arial" w:hAnsi="Arial" w:cs="Arial"/>
-          <w:color w:val="000000"/>
-          <w:sz w:val="20"/>
-        </w:rPr>
-        <w:t xml:space="preserve"> Schools That Hurricane Katrina Destroyed. </w:t>
+        <w:t xml:space="preserve">R. Klein, These Are The Schools That Hurricane Katrina Destroyed. </w:t>
       </w:r>
       <w:r>
         <w:rPr>
@@ -16432,61 +16301,7 @@
           <w:sz w:val="20"/>
         </w:rPr>
         <w:tab/>
-        <w:t xml:space="preserve">B. G. Scott, G. E. </w:t>
-      </w:r>
-      <w:proofErr w:type="spellStart"/>
-      <w:r>
-        <w:rPr>
-          <w:rFonts w:ascii="Arial" w:hAnsi="Arial" w:cs="Arial"/>
-          <w:color w:val="000000"/>
-          <w:sz w:val="20"/>
-        </w:rPr>
-        <w:t>Lapré</w:t>
-      </w:r>
-      <w:proofErr w:type="spellEnd"/>
-      <w:r>
-        <w:rPr>
-          <w:rFonts w:ascii="Arial" w:hAnsi="Arial" w:cs="Arial"/>
-          <w:color w:val="000000"/>
-          <w:sz w:val="20"/>
-        </w:rPr>
-        <w:t xml:space="preserve">, M. A. </w:t>
-      </w:r>
-      <w:proofErr w:type="spellStart"/>
-      <w:r>
-        <w:rPr>
-          <w:rFonts w:ascii="Arial" w:hAnsi="Arial" w:cs="Arial"/>
-          <w:color w:val="000000"/>
-          <w:sz w:val="20"/>
-        </w:rPr>
-        <w:t>Marsee</w:t>
-      </w:r>
-      <w:proofErr w:type="spellEnd"/>
-      <w:r>
-        <w:rPr>
-          <w:rFonts w:ascii="Arial" w:hAnsi="Arial" w:cs="Arial"/>
-          <w:color w:val="000000"/>
-          <w:sz w:val="20"/>
-        </w:rPr>
-        <w:t xml:space="preserve">, C. F. Weems, Aggressive Behavior and Its Associations </w:t>
-      </w:r>
-      <w:proofErr w:type="gramStart"/>
-      <w:r>
-        <w:rPr>
-          <w:rFonts w:ascii="Arial" w:hAnsi="Arial" w:cs="Arial"/>
-          <w:color w:val="000000"/>
-          <w:sz w:val="20"/>
-        </w:rPr>
-        <w:t>With</w:t>
-      </w:r>
-      <w:proofErr w:type="gramEnd"/>
-      <w:r>
-        <w:rPr>
-          <w:rFonts w:ascii="Arial" w:hAnsi="Arial" w:cs="Arial"/>
-          <w:color w:val="000000"/>
-          <w:sz w:val="20"/>
-        </w:rPr>
-        <w:t xml:space="preserve"> Posttraumatic Stress and Academic Achievement Following a Natural Disaster. </w:t>
+        <w:t xml:space="preserve">B. G. Scott, G. E. Lapré, M. A. Marsee, C. F. Weems, Aggressive Behavior and Its Associations With Posttraumatic Stress and Academic Achievement Following a Natural Disaster. </w:t>
       </w:r>
       <w:r>
         <w:rPr>
@@ -16577,20 +16392,8 @@
           <w:color w:val="000000"/>
           <w:sz w:val="20"/>
         </w:rPr>
-        <w:t xml:space="preserve">Dev </w:t>
-      </w:r>
-      <w:proofErr w:type="spellStart"/>
-      <w:r>
-        <w:rPr>
-          <w:rFonts w:ascii="Arial" w:hAnsi="Arial" w:cs="Arial"/>
-          <w:i/>
-          <w:iCs/>
-          <w:color w:val="000000"/>
-          <w:sz w:val="20"/>
-        </w:rPr>
-        <w:t>Psychopathol</w:t>
-      </w:r>
-      <w:proofErr w:type="spellEnd"/>
+        <w:t>Dev Psychopathol</w:t>
+      </w:r>
       <w:r>
         <w:rPr>
           <w:rFonts w:ascii="Arial" w:hAnsi="Arial" w:cs="Arial"/>
@@ -16642,25 +16445,7 @@
           <w:sz w:val="20"/>
         </w:rPr>
         <w:tab/>
-        <w:t xml:space="preserve">M. E. Ward, K. Shelley, K. </w:t>
-      </w:r>
-      <w:proofErr w:type="spellStart"/>
-      <w:r>
-        <w:rPr>
-          <w:rFonts w:ascii="Arial" w:hAnsi="Arial" w:cs="Arial"/>
-          <w:color w:val="000000"/>
-          <w:sz w:val="20"/>
-        </w:rPr>
-        <w:t>Kaase</w:t>
-      </w:r>
-      <w:proofErr w:type="spellEnd"/>
-      <w:r>
-        <w:rPr>
-          <w:rFonts w:ascii="Arial" w:hAnsi="Arial" w:cs="Arial"/>
-          <w:color w:val="000000"/>
-          <w:sz w:val="20"/>
-        </w:rPr>
-        <w:t xml:space="preserve">, J. F. Pane, Hurricane Katrina: A Longitudinal Study of the Achievement and Behavior of Displaced Students. </w:t>
+        <w:t xml:space="preserve">M. E. Ward, K. Shelley, K. Kaase, J. F. Pane, Hurricane Katrina: A Longitudinal Study of the Achievement and Behavior of Displaced Students. </w:t>
       </w:r>
       <w:r>
         <w:rPr>
@@ -16786,43 +16571,7 @@
           <w:sz w:val="20"/>
         </w:rPr>
         <w:tab/>
-        <w:t xml:space="preserve">B. S. Lai, A.-M. </w:t>
-      </w:r>
-      <w:proofErr w:type="spellStart"/>
-      <w:r>
-        <w:rPr>
-          <w:rFonts w:ascii="Arial" w:hAnsi="Arial" w:cs="Arial"/>
-          <w:color w:val="000000"/>
-          <w:sz w:val="20"/>
-        </w:rPr>
-        <w:t>Esnard</w:t>
-      </w:r>
-      <w:proofErr w:type="spellEnd"/>
-      <w:r>
-        <w:rPr>
-          <w:rFonts w:ascii="Arial" w:hAnsi="Arial" w:cs="Arial"/>
-          <w:color w:val="000000"/>
-          <w:sz w:val="20"/>
-        </w:rPr>
-        <w:t xml:space="preserve">, C. </w:t>
-      </w:r>
-      <w:proofErr w:type="spellStart"/>
-      <w:r>
-        <w:rPr>
-          <w:rFonts w:ascii="Arial" w:hAnsi="Arial" w:cs="Arial"/>
-          <w:color w:val="000000"/>
-          <w:sz w:val="20"/>
-        </w:rPr>
-        <w:t>Wyczalkowski</w:t>
-      </w:r>
-      <w:proofErr w:type="spellEnd"/>
-      <w:r>
-        <w:rPr>
-          <w:rFonts w:ascii="Arial" w:hAnsi="Arial" w:cs="Arial"/>
-          <w:color w:val="000000"/>
-          <w:sz w:val="20"/>
-        </w:rPr>
-        <w:t xml:space="preserve">, R. Savage, H. Shah, Trajectories of School Recovery After a Natural Disaster: Risk and Protective Factors. </w:t>
+        <w:t xml:space="preserve">B. S. Lai, A.-M. Esnard, C. Wyczalkowski, R. Savage, H. Shah, Trajectories of School Recovery After a Natural Disaster: Risk and Protective Factors. </w:t>
       </w:r>
       <w:r>
         <w:rPr>
@@ -16948,27 +16697,8 @@
           <w:sz w:val="20"/>
         </w:rPr>
         <w:tab/>
-        <w:t xml:space="preserve">B. Pfefferbaum, M. A. </w:t>
-      </w:r>
-      <w:proofErr w:type="spellStart"/>
-      <w:r>
-        <w:rPr>
-          <w:rFonts w:ascii="Arial" w:hAnsi="Arial" w:cs="Arial"/>
-          <w:color w:val="000000"/>
-          <w:sz w:val="20"/>
-        </w:rPr>
-        <w:t>Noffsinger</w:t>
-      </w:r>
-      <w:proofErr w:type="spellEnd"/>
-      <w:r>
-        <w:rPr>
-          <w:rFonts w:ascii="Arial" w:hAnsi="Arial" w:cs="Arial"/>
-          <w:color w:val="000000"/>
-          <w:sz w:val="20"/>
-        </w:rPr>
-        <w:t xml:space="preserve">, A. K. Jacobs, V. Varma, Children’s Cognitive Functioning in Disasters and Terrorism. </w:t>
-      </w:r>
-      <w:proofErr w:type="spellStart"/>
+        <w:t xml:space="preserve">B. Pfefferbaum, M. A. Noffsinger, A. K. Jacobs, V. Varma, Children’s Cognitive Functioning in Disasters and Terrorism. </w:t>
+      </w:r>
       <w:r>
         <w:rPr>
           <w:rFonts w:ascii="Arial" w:hAnsi="Arial" w:cs="Arial"/>
@@ -16977,18 +16707,7 @@
           <w:color w:val="000000"/>
           <w:sz w:val="20"/>
         </w:rPr>
-        <w:t>Curr</w:t>
-      </w:r>
-      <w:proofErr w:type="spellEnd"/>
-      <w:r>
-        <w:rPr>
-          <w:rFonts w:ascii="Arial" w:hAnsi="Arial" w:cs="Arial"/>
-          <w:i/>
-          <w:iCs/>
-          <w:color w:val="000000"/>
-          <w:sz w:val="20"/>
-        </w:rPr>
-        <w:t xml:space="preserve"> Psychiatry Rep</w:t>
+        <w:t>Curr Psychiatry Rep</w:t>
       </w:r>
       <w:r>
         <w:rPr>
@@ -17041,25 +16760,7 @@
           <w:sz w:val="20"/>
         </w:rPr>
         <w:tab/>
-        <w:t xml:space="preserve">M. Anderson, </w:t>
-      </w:r>
-      <w:proofErr w:type="gramStart"/>
-      <w:r>
-        <w:rPr>
-          <w:rFonts w:ascii="Arial" w:hAnsi="Arial" w:cs="Arial"/>
-          <w:color w:val="000000"/>
-          <w:sz w:val="20"/>
-        </w:rPr>
-        <w:t>More</w:t>
-      </w:r>
-      <w:proofErr w:type="gramEnd"/>
-      <w:r>
-        <w:rPr>
-          <w:rFonts w:ascii="Arial" w:hAnsi="Arial" w:cs="Arial"/>
-          <w:color w:val="000000"/>
-          <w:sz w:val="20"/>
-        </w:rPr>
-        <w:t xml:space="preserve"> than 2.5 million Florida students have missed school during Hurricane Ian. </w:t>
+        <w:t xml:space="preserve">M. Anderson, More than 2.5 million Florida students have missed school during Hurricane Ian. </w:t>
       </w:r>
       <w:r>
         <w:rPr>
@@ -17104,25 +16805,7 @@
           <w:sz w:val="20"/>
         </w:rPr>
         <w:tab/>
-        <w:t xml:space="preserve">J. S. </w:t>
-      </w:r>
-      <w:proofErr w:type="spellStart"/>
-      <w:r>
-        <w:rPr>
-          <w:rFonts w:ascii="Arial" w:hAnsi="Arial" w:cs="Arial"/>
-          <w:color w:val="000000"/>
-          <w:sz w:val="20"/>
-        </w:rPr>
-        <w:t>Solochek</w:t>
-      </w:r>
-      <w:proofErr w:type="spellEnd"/>
-      <w:r>
-        <w:rPr>
-          <w:rFonts w:ascii="Arial" w:hAnsi="Arial" w:cs="Arial"/>
-          <w:color w:val="000000"/>
-          <w:sz w:val="20"/>
-        </w:rPr>
-        <w:t xml:space="preserve">, Florida school districts consider Idalia makeup days. </w:t>
+        <w:t xml:space="preserve">J. S. Solochek, Florida school districts consider Idalia makeup days. </w:t>
       </w:r>
       <w:r>
         <w:rPr>
@@ -17197,7 +16880,6 @@
           <w:sz w:val="20"/>
         </w:rPr>
       </w:pPr>
-      <w:proofErr w:type="gramStart"/>
       <w:r>
         <w:rPr>
           <w:rFonts w:ascii="Arial" w:hAnsi="Arial" w:cs="Arial"/>
@@ -17206,7 +16888,6 @@
         </w:rPr>
         <w:t>27. ,</w:t>
       </w:r>
-      <w:proofErr w:type="gramEnd"/>
       <w:r>
         <w:rPr>
           <w:rFonts w:ascii="Arial" w:hAnsi="Arial" w:cs="Arial"/>
@@ -17226,7 +16907,6 @@
           <w:sz w:val="20"/>
         </w:rPr>
       </w:pPr>
-      <w:proofErr w:type="gramStart"/>
       <w:r>
         <w:rPr>
           <w:rFonts w:ascii="Arial" w:hAnsi="Arial" w:cs="Arial"/>
@@ -17235,7 +16915,6 @@
         </w:rPr>
         <w:t>28. ,</w:t>
       </w:r>
-      <w:proofErr w:type="gramEnd"/>
       <w:r>
         <w:rPr>
           <w:rFonts w:ascii="Arial" w:hAnsi="Arial" w:cs="Arial"/>
@@ -17270,45 +16949,8 @@
           <w:sz w:val="20"/>
         </w:rPr>
         <w:tab/>
-        <w:t xml:space="preserve">E. </w:t>
-      </w:r>
-      <w:proofErr w:type="spellStart"/>
-      <w:r>
-        <w:rPr>
-          <w:rFonts w:ascii="Arial" w:hAnsi="Arial" w:cs="Arial"/>
-          <w:color w:val="000000"/>
-          <w:sz w:val="20"/>
-        </w:rPr>
-        <w:t>Fussell</w:t>
-      </w:r>
-      <w:proofErr w:type="spellEnd"/>
-      <w:r>
-        <w:rPr>
-          <w:rFonts w:ascii="Arial" w:hAnsi="Arial" w:cs="Arial"/>
-          <w:color w:val="000000"/>
-          <w:sz w:val="20"/>
-        </w:rPr>
-        <w:t xml:space="preserve">, N. Sastry, M. </w:t>
-      </w:r>
-      <w:proofErr w:type="spellStart"/>
-      <w:r>
-        <w:rPr>
-          <w:rFonts w:ascii="Arial" w:hAnsi="Arial" w:cs="Arial"/>
-          <w:color w:val="000000"/>
-          <w:sz w:val="20"/>
-        </w:rPr>
-        <w:t>VanLandingham</w:t>
-      </w:r>
-      <w:proofErr w:type="spellEnd"/>
-      <w:r>
-        <w:rPr>
-          <w:rFonts w:ascii="Arial" w:hAnsi="Arial" w:cs="Arial"/>
-          <w:color w:val="000000"/>
-          <w:sz w:val="20"/>
-        </w:rPr>
-        <w:t xml:space="preserve">, Race, socioeconomic status, and return migration to New Orleans after Hurricane Katrina. </w:t>
-      </w:r>
-      <w:proofErr w:type="spellStart"/>
+        <w:t xml:space="preserve">E. Fussell, N. Sastry, M. VanLandingham, Race, socioeconomic status, and return migration to New Orleans after Hurricane Katrina. </w:t>
+      </w:r>
       <w:r>
         <w:rPr>
           <w:rFonts w:ascii="Arial" w:hAnsi="Arial" w:cs="Arial"/>
@@ -17317,18 +16959,7 @@
           <w:color w:val="000000"/>
           <w:sz w:val="20"/>
         </w:rPr>
-        <w:t>Popul</w:t>
-      </w:r>
-      <w:proofErr w:type="spellEnd"/>
-      <w:r>
-        <w:rPr>
-          <w:rFonts w:ascii="Arial" w:hAnsi="Arial" w:cs="Arial"/>
-          <w:i/>
-          <w:iCs/>
-          <w:color w:val="000000"/>
-          <w:sz w:val="20"/>
-        </w:rPr>
-        <w:t xml:space="preserve"> Environ</w:t>
+        <w:t>Popul Environ</w:t>
       </w:r>
       <w:r>
         <w:rPr>
@@ -17644,29 +17275,7 @@
           <w:color w:val="000000"/>
           <w:sz w:val="20"/>
         </w:rPr>
-        <w:t xml:space="preserve">The Right Thing to Do, The Smart Thing to Do: Enhancing Diversity in the Health Professions: Summary of the Symposium on Diversity in Health Professions in Honor of Herbert </w:t>
-      </w:r>
-      <w:proofErr w:type="spellStart"/>
-      <w:r>
-        <w:rPr>
-          <w:rFonts w:ascii="Arial" w:hAnsi="Arial" w:cs="Arial"/>
-          <w:i/>
-          <w:iCs/>
-          <w:color w:val="000000"/>
-          <w:sz w:val="20"/>
-        </w:rPr>
-        <w:t>W.Nickens</w:t>
-      </w:r>
-      <w:proofErr w:type="spellEnd"/>
-      <w:r>
-        <w:rPr>
-          <w:rFonts w:ascii="Arial" w:hAnsi="Arial" w:cs="Arial"/>
-          <w:i/>
-          <w:iCs/>
-          <w:color w:val="000000"/>
-          <w:sz w:val="20"/>
-        </w:rPr>
-        <w:t>, M.D.</w:t>
+        <w:t>The Right Thing to Do, The Smart Thing to Do: Enhancing Diversity in the Health Professions: Summary of the Symposium on Diversity in Health Professions in Honor of Herbert W.Nickens, M.D.</w:t>
       </w:r>
       <w:r>
         <w:rPr>
@@ -17701,43 +17310,7 @@
           <w:sz w:val="20"/>
         </w:rPr>
         <w:tab/>
-        <w:t xml:space="preserve">A. </w:t>
-      </w:r>
-      <w:proofErr w:type="spellStart"/>
-      <w:r>
-        <w:rPr>
-          <w:rFonts w:ascii="Arial" w:hAnsi="Arial" w:cs="Arial"/>
-          <w:color w:val="000000"/>
-          <w:sz w:val="20"/>
-        </w:rPr>
-        <w:t>Hsin</w:t>
-      </w:r>
-      <w:proofErr w:type="spellEnd"/>
-      <w:r>
-        <w:rPr>
-          <w:rFonts w:ascii="Arial" w:hAnsi="Arial" w:cs="Arial"/>
-          <w:color w:val="000000"/>
-          <w:sz w:val="20"/>
-        </w:rPr>
-        <w:t xml:space="preserve">, Y. </w:t>
-      </w:r>
-      <w:proofErr w:type="spellStart"/>
-      <w:r>
-        <w:rPr>
-          <w:rFonts w:ascii="Arial" w:hAnsi="Arial" w:cs="Arial"/>
-          <w:color w:val="000000"/>
-          <w:sz w:val="20"/>
-        </w:rPr>
-        <w:t>Xie</w:t>
-      </w:r>
-      <w:proofErr w:type="spellEnd"/>
-      <w:r>
-        <w:rPr>
-          <w:rFonts w:ascii="Arial" w:hAnsi="Arial" w:cs="Arial"/>
-          <w:color w:val="000000"/>
-          <w:sz w:val="20"/>
-        </w:rPr>
-        <w:t xml:space="preserve">, Explaining Asian Americans’ academic advantage over whites. </w:t>
+        <w:t xml:space="preserve">A. Hsin, Y. Xie, Explaining Asian Americans’ academic advantage over whites. </w:t>
       </w:r>
       <w:r>
         <w:rPr>
@@ -18007,25 +17580,7 @@
           <w:sz w:val="20"/>
         </w:rPr>
         <w:tab/>
-        <w:t xml:space="preserve">G. B. Anderson, </w:t>
-      </w:r>
-      <w:proofErr w:type="spellStart"/>
-      <w:r>
-        <w:rPr>
-          <w:rFonts w:ascii="Arial" w:hAnsi="Arial" w:cs="Arial"/>
-          <w:color w:val="000000"/>
-          <w:sz w:val="20"/>
-        </w:rPr>
-        <w:t>hurricaneexposuredata</w:t>
-      </w:r>
-      <w:proofErr w:type="spellEnd"/>
-      <w:r>
-        <w:rPr>
-          <w:rFonts w:ascii="Arial" w:hAnsi="Arial" w:cs="Arial"/>
-          <w:color w:val="000000"/>
-          <w:sz w:val="20"/>
-        </w:rPr>
-        <w:t xml:space="preserve">. </w:t>
+        <w:t xml:space="preserve">G. B. Anderson, hurricaneexposuredata. </w:t>
       </w:r>
       <w:r>
         <w:rPr>
@@ -18070,25 +17625,7 @@
           <w:sz w:val="20"/>
         </w:rPr>
         <w:tab/>
-        <w:t xml:space="preserve">G. B. Anderson, D. </w:t>
-      </w:r>
-      <w:proofErr w:type="spellStart"/>
-      <w:r>
-        <w:rPr>
-          <w:rFonts w:ascii="Arial" w:hAnsi="Arial" w:cs="Arial"/>
-          <w:color w:val="000000"/>
-          <w:sz w:val="20"/>
-        </w:rPr>
-        <w:t>Eddelbuettel</w:t>
-      </w:r>
-      <w:proofErr w:type="spellEnd"/>
-      <w:r>
-        <w:rPr>
-          <w:rFonts w:ascii="Arial" w:hAnsi="Arial" w:cs="Arial"/>
-          <w:color w:val="000000"/>
-          <w:sz w:val="20"/>
-        </w:rPr>
-        <w:t xml:space="preserve">, Hosting Data Packages via drat: A Case Study with Hurricane Exposure Data. </w:t>
+        <w:t xml:space="preserve">G. B. Anderson, D. Eddelbuettel, Hosting Data Packages via drat: A Case Study with Hurricane Exposure Data. </w:t>
       </w:r>
       <w:r>
         <w:rPr>

</xml_diff>